<commit_message>
Design UI and Manage Roles
</commit_message>
<xml_diff>
--- a/assets/templates_compiled.docx
+++ b/assets/templates_compiled.docx
@@ -166,12 +166,12 @@
     <w:sdt>
       <w:sdtPr>
         <w:rPr>
+          <w:noProof/>
           <w:lang w:val="en-US"/>
         </w:rPr>
         <w:alias w:val="organizationalStructure"/>
         <w:tag w:val="organizationalStructure"/>
         <w:id w:val="-795058616"/>
-        <w:showingPlcHdr/>
         <w:picture/>
       </w:sdtPr>
       <w:sdtContent>
@@ -187,10 +187,10 @@
               <w:lang w:val="en-US"/>
             </w:rPr>
             <w:drawing>
-              <wp:inline distT="0" distB="0" distL="0" distR="0" wp14:anchorId="35E9ED49" wp14:editId="72211E3D">
-                <wp:extent cx="1905000" cy="1905000"/>
+              <wp:inline distT="0" distB="0" distL="0" distR="0" wp14:anchorId="07C505EB" wp14:editId="2C80ADC3">
+                <wp:extent cx="1903095" cy="1903095"/>
                 <wp:effectExtent l="0" t="0" r="0" b="0"/>
-                <wp:docPr id="2" name="Picture 1"/>
+                <wp:docPr id="3" name="Picture 2" descr="A white square with a blue border&#10;&#10;Description automatically generated"/>
                 <wp:cNvGraphicFramePr>
                   <a:graphicFrameLocks xmlns:a="http://schemas.openxmlformats.org/drawingml/2006/main" noChangeAspect="1"/>
                 </wp:cNvGraphicFramePr>
@@ -198,7 +198,7 @@
                   <a:graphicData uri="http://schemas.openxmlformats.org/drawingml/2006/picture">
                     <pic:pic xmlns:pic="http://schemas.openxmlformats.org/drawingml/2006/picture">
                       <pic:nvPicPr>
-                        <pic:cNvPr id="0" name="Picture 2"/>
+                        <pic:cNvPr id="3" name="Picture 2" descr="A white square with a blue border&#10;&#10;Description automatically generated"/>
                         <pic:cNvPicPr>
                           <a:picLocks noChangeAspect="1" noChangeArrowheads="1"/>
                         </pic:cNvPicPr>
@@ -219,7 +219,7 @@
                       <pic:spPr bwMode="auto">
                         <a:xfrm>
                           <a:off x="0" y="0"/>
-                          <a:ext cx="1905000" cy="1905000"/>
+                          <a:ext cx="1903095" cy="1903095"/>
                         </a:xfrm>
                         <a:prstGeom prst="rect">
                           <a:avLst/>
@@ -586,12 +586,12 @@
     <w:sdt>
       <w:sdtPr>
         <w:rPr>
+          <w:noProof/>
           <w:lang w:val="en-US"/>
         </w:rPr>
         <w:alias w:val="functionalInterface"/>
         <w:tag w:val="functionalInterface"/>
         <w:id w:val="529688993"/>
-        <w:showingPlcHdr/>
         <w:picture/>
       </w:sdtPr>
       <w:sdtContent>
@@ -607,10 +607,10 @@
               <w:lang w:val="en-US"/>
             </w:rPr>
             <w:drawing>
-              <wp:inline distT="0" distB="0" distL="0" distR="0" wp14:anchorId="43224A91" wp14:editId="6B72A671">
+              <wp:inline distT="0" distB="0" distL="0" distR="0" wp14:anchorId="22D83D1E" wp14:editId="6041FC4A">
                 <wp:extent cx="1905000" cy="1905000"/>
                 <wp:effectExtent l="0" t="0" r="0" b="0"/>
-                <wp:docPr id="3" name="Picture 2"/>
+                <wp:docPr id="1" name="Picture 1" descr="A white square with a blue border&#10;&#10;Description automatically generated"/>
                 <wp:cNvGraphicFramePr>
                   <a:graphicFrameLocks xmlns:a="http://schemas.openxmlformats.org/drawingml/2006/main" noChangeAspect="1"/>
                 </wp:cNvGraphicFramePr>
@@ -618,7 +618,7 @@
                   <a:graphicData uri="http://schemas.openxmlformats.org/drawingml/2006/picture">
                     <pic:pic xmlns:pic="http://schemas.openxmlformats.org/drawingml/2006/picture">
                       <pic:nvPicPr>
-                        <pic:cNvPr id="0" name="Picture 3"/>
+                        <pic:cNvPr id="1" name="Picture 1" descr="A white square with a blue border&#10;&#10;Description automatically generated"/>
                         <pic:cNvPicPr>
                           <a:picLocks noChangeAspect="1" noChangeArrowheads="1"/>
                         </pic:cNvPicPr>

</xml_diff>